<commit_message>
nimeweka headings zote in agriculture management system
</commit_message>
<xml_diff>
--- a/Agriculture Management System.docx
+++ b/Agriculture Management System.docx
@@ -137,10 +137,11 @@
           <w:szCs w:val="24"/>
           <w:shd w:val="clear" w:color="auto" w:fill="FFFFFF"/>
         </w:rPr>
-        <w:t xml:space="preserve">Barefoot supplies fertilizers and pesticides in Tanzania, while </w:t>
-      </w:r>
-      <w:proofErr w:type="spellStart"/>
-      <w:r>
+        <w:t>Barefoot supplies fertilizers and pesticides in Tanzania, while Agriweb primarily deals with animals.</w:t>
+      </w:r>
+    </w:p>
+    <w:p>
+      <w:pPr>
         <w:rPr>
           <w:rFonts w:ascii="Times New Roman" w:hAnsi="Times New Roman" w:cs="Times New Roman"/>
           <w:color w:val="0D0D0D"/>
@@ -148,9 +149,7 @@
           <w:szCs w:val="24"/>
           <w:shd w:val="clear" w:color="auto" w:fill="FFFFFF"/>
         </w:rPr>
-        <w:t>Agriweb</w:t>
-      </w:r>
-      <w:proofErr w:type="spellEnd"/>
+      </w:pPr>
       <w:r>
         <w:rPr>
           <w:rFonts w:ascii="Times New Roman" w:hAnsi="Times New Roman" w:cs="Times New Roman"/>
@@ -159,11 +158,15 @@
           <w:szCs w:val="24"/>
           <w:shd w:val="clear" w:color="auto" w:fill="FFFFFF"/>
         </w:rPr>
-        <w:t xml:space="preserve"> primarily deals with animals.</w:t>
-      </w:r>
-    </w:p>
-    <w:p>
-      <w:pPr>
+        <w:t>Gap Analysis:</w:t>
+      </w:r>
+    </w:p>
+    <w:p>
+      <w:pPr>
+        <w:numPr>
+          <w:ilvl w:val="0"/>
+          <w:numId w:val="2"/>
+        </w:numPr>
         <w:rPr>
           <w:rFonts w:ascii="Times New Roman" w:hAnsi="Times New Roman" w:cs="Times New Roman"/>
           <w:color w:val="0D0D0D"/>
@@ -180,7 +183,7 @@
           <w:szCs w:val="24"/>
           <w:shd w:val="clear" w:color="auto" w:fill="FFFFFF"/>
         </w:rPr>
-        <w:t>Gap Analysis:</w:t>
+        <w:t>Limited focus on crop cultivation in Zanzibar: The existing system primarily caters to Tanzania and does not provide specific information on crop cultivation in Zanzibar.</w:t>
       </w:r>
     </w:p>
     <w:p>
@@ -205,7 +208,7 @@
           <w:szCs w:val="24"/>
           <w:shd w:val="clear" w:color="auto" w:fill="FFFFFF"/>
         </w:rPr>
-        <w:t>Limited focus on crop cultivation in Zanzibar: The existing system primarily caters to Tanzania and does not provide specific information on crop cultivation in Zanzibar.</w:t>
+        <w:t>Lack of a comprehensive budgeting tool: The system does not offer a detailed budget template, hindering farmers from effectively managing their expenses.</w:t>
       </w:r>
     </w:p>
     <w:p>
@@ -230,7 +233,7 @@
           <w:szCs w:val="24"/>
           <w:shd w:val="clear" w:color="auto" w:fill="FFFFFF"/>
         </w:rPr>
-        <w:t>Lack of a comprehensive budgeting tool: The system does not offer a detailed budget template, hindering farmers from effectively managing their expenses.</w:t>
+        <w:t>Absence of supply for fertilizers and pesticides in Zanzibar: While Barefoot supplies in Tanzania, there's a gap in providing these resources specifically for Zanzibar.</w:t>
       </w:r>
     </w:p>
     <w:p>
@@ -255,7 +258,7 @@
           <w:szCs w:val="24"/>
           <w:shd w:val="clear" w:color="auto" w:fill="FFFFFF"/>
         </w:rPr>
-        <w:t>Absence of supply for fertilizers and pesticides in Zanzibar: While Barefoot supplies in Tanzania, there's a gap in providing these resources specifically for Zanzibar.</w:t>
+        <w:t>Language barrier: The existing system is in English, which may not be accessible to all farmers, especially those more comfortable with Swahili.</w:t>
       </w:r>
     </w:p>
     <w:p>
@@ -280,54 +283,7 @@
           <w:szCs w:val="24"/>
           <w:shd w:val="clear" w:color="auto" w:fill="FFFFFF"/>
         </w:rPr>
-        <w:t>Language barrier: The existing system is in English, which may not be accessible to all farmers, especially those more comfortable with Swahili.</w:t>
-      </w:r>
-    </w:p>
-    <w:p>
-      <w:pPr>
-        <w:numPr>
-          <w:ilvl w:val="0"/>
-          <w:numId w:val="2"/>
-        </w:numPr>
-        <w:rPr>
-          <w:rFonts w:ascii="Times New Roman" w:hAnsi="Times New Roman" w:cs="Times New Roman"/>
-          <w:color w:val="0D0D0D"/>
-          <w:sz w:val="24"/>
-          <w:szCs w:val="24"/>
-          <w:shd w:val="clear" w:color="auto" w:fill="FFFFFF"/>
-        </w:rPr>
-      </w:pPr>
-      <w:r>
-        <w:rPr>
-          <w:rFonts w:ascii="Times New Roman" w:hAnsi="Times New Roman" w:cs="Times New Roman"/>
-          <w:color w:val="0D0D0D"/>
-          <w:sz w:val="24"/>
-          <w:szCs w:val="24"/>
-          <w:shd w:val="clear" w:color="auto" w:fill="FFFFFF"/>
-        </w:rPr>
-        <w:t xml:space="preserve">Limited emphasis on crop-related information: </w:t>
-      </w:r>
-      <w:proofErr w:type="spellStart"/>
-      <w:r>
-        <w:rPr>
-          <w:rFonts w:ascii="Times New Roman" w:hAnsi="Times New Roman" w:cs="Times New Roman"/>
-          <w:color w:val="0D0D0D"/>
-          <w:sz w:val="24"/>
-          <w:szCs w:val="24"/>
-          <w:shd w:val="clear" w:color="auto" w:fill="FFFFFF"/>
-        </w:rPr>
-        <w:t>Agriweb</w:t>
-      </w:r>
-      <w:proofErr w:type="spellEnd"/>
-      <w:r>
-        <w:rPr>
-          <w:rFonts w:ascii="Times New Roman" w:hAnsi="Times New Roman" w:cs="Times New Roman"/>
-          <w:color w:val="0D0D0D"/>
-          <w:sz w:val="24"/>
-          <w:szCs w:val="24"/>
-          <w:shd w:val="clear" w:color="auto" w:fill="FFFFFF"/>
-        </w:rPr>
-        <w:t xml:space="preserve"> focuses more on animals, leaving a gap in crop-related information and resources.</w:t>
+        <w:t>Limited emphasis on crop-related information: Agriweb focuses more on animals, leaving a gap in crop-related information and resources.</w:t>
       </w:r>
     </w:p>
     <w:p>

</xml_diff>